<commit_message>
Add Alignment Study Report
Post draft alignment study report, add reference to QA document.
</commit_message>
<xml_diff>
--- a/_original_documents/Questions_and_Answers_Regarding_Smarter_Balanced_Assessments.docx
+++ b/_original_documents/Questions_and_Answers_Regarding_Smarter_Balanced_Assessments.docx
@@ -274,21 +274,12 @@
                 <w:sz w:val="20"/>
               </w:rPr>
             </w:pPr>
-            <w:proofErr w:type="spellStart"/>
-            <w:r>
-              <w:rPr>
-                <w:rFonts w:ascii="Franklin Gothic Book" w:hAnsi="Franklin Gothic Book"/>
-                <w:sz w:val="20"/>
-              </w:rPr>
-              <w:t>i</w:t>
-            </w:r>
-            <w:proofErr w:type="spellEnd"/>
-            <w:r>
-              <w:rPr>
-                <w:rFonts w:ascii="Franklin Gothic Book" w:hAnsi="Franklin Gothic Book"/>
-                <w:sz w:val="20"/>
-              </w:rPr>
-              <w:t xml:space="preserve">. ELA/math </w:t>
+            <w:r>
+              <w:rPr>
+                <w:rFonts w:ascii="Franklin Gothic Book" w:hAnsi="Franklin Gothic Book"/>
+                <w:sz w:val="20"/>
+              </w:rPr>
+              <w:t xml:space="preserve">i. ELA/math </w:t>
             </w:r>
           </w:p>
           <w:p>
@@ -882,23 +873,7 @@
                 <w:sz w:val="20"/>
                 <w:szCs w:val="20"/>
               </w:rPr>
-              <w:t xml:space="preserve">). This format is also being used </w:t>
-            </w:r>
-            <w:proofErr w:type="gramStart"/>
-            <w:r>
-              <w:rPr>
-                <w:sz w:val="20"/>
-                <w:szCs w:val="20"/>
-              </w:rPr>
-              <w:t>in the 2013-14 Smarter Balanced Field Test.</w:t>
-            </w:r>
-            <w:proofErr w:type="gramEnd"/>
-            <w:r>
-              <w:rPr>
-                <w:sz w:val="20"/>
-                <w:szCs w:val="20"/>
-              </w:rPr>
-              <w:t xml:space="preserve"> A preview of the public specification of the format has been posted to SmarterApp.org under a Creative Commons license. A final version of the specification will be posted shortly.</w:t>
+              <w:t>). This format is also being used in the 2013-14 Smarter Balanced Field Test. A preview of the public specification of the format has been posted to SmarterApp.org under a Creative Commons license. A final version of the specification will be posted shortly.</w:t>
             </w:r>
           </w:p>
           <w:p>
@@ -5931,23 +5906,7 @@
                 <w:sz w:val="20"/>
                 <w:szCs w:val="20"/>
               </w:rPr>
-              <w:t xml:space="preserve">What </w:t>
-            </w:r>
-            <w:proofErr w:type="gramStart"/>
-            <w:r>
-              <w:rPr>
-                <w:sz w:val="20"/>
-                <w:szCs w:val="20"/>
-              </w:rPr>
-              <w:t>is</w:t>
-            </w:r>
-            <w:proofErr w:type="gramEnd"/>
-            <w:r>
-              <w:rPr>
-                <w:sz w:val="20"/>
-                <w:szCs w:val="20"/>
-              </w:rPr>
-              <w:t xml:space="preserve"> the current status and the availability of the following as open source systems? When will these be available as open source?</w:t>
+              <w:t>What is the current status and the availability of the following as open source systems? When will these be available as open source?</w:t>
             </w:r>
           </w:p>
           <w:p>
@@ -7269,21 +7228,12 @@
                 <w:szCs w:val="20"/>
               </w:rPr>
             </w:pPr>
-            <w:proofErr w:type="gramStart"/>
-            <w:r>
-              <w:rPr>
-                <w:sz w:val="20"/>
-                <w:szCs w:val="20"/>
-              </w:rPr>
-              <w:t>it</w:t>
-            </w:r>
-            <w:proofErr w:type="gramEnd"/>
-            <w:r>
-              <w:rPr>
-                <w:sz w:val="20"/>
-                <w:szCs w:val="20"/>
-              </w:rPr>
-              <w:t xml:space="preserve"> says “Smarter Balanced will deploy and operate the Item Authoring, Item Bank and Data Warehouse services. States are responsible for deploying and operating Test Delivery Systems. Smarter Balanced expects most states to procure test administration services from vendors whose products are certified to deliver Smarter Balanced assessments.” </w:t>
+            <w:r>
+              <w:rPr>
+                <w:sz w:val="20"/>
+                <w:szCs w:val="20"/>
+              </w:rPr>
+              <w:t xml:space="preserve">it says “Smarter Balanced will deploy and operate the Item Authoring, Item Bank and Data Warehouse services. States are responsible for deploying and operating Test Delivery Systems. Smarter Balanced expects most states to procure test administration services from vendors whose products are certified to deliver Smarter Balanced assessments.” </w:t>
             </w:r>
           </w:p>
           <w:p>
@@ -8918,23 +8868,7 @@
                 <w:sz w:val="20"/>
                 <w:szCs w:val="20"/>
               </w:rPr>
-              <w:t xml:space="preserve">The forms will be </w:t>
-            </w:r>
-            <w:proofErr w:type="spellStart"/>
-            <w:r>
-              <w:rPr>
-                <w:sz w:val="20"/>
-                <w:szCs w:val="20"/>
-              </w:rPr>
-              <w:t>blueline</w:t>
-            </w:r>
-            <w:proofErr w:type="spellEnd"/>
-            <w:r>
-              <w:rPr>
-                <w:sz w:val="20"/>
-                <w:szCs w:val="20"/>
-              </w:rPr>
-              <w:t>-ready. Cover pages, state-specific cover art, and scanning marks will be added by the service provider.</w:t>
+              <w:t>The forms will be blueline-ready. Cover pages, state-specific cover art, and scanning marks will be added by the service provider.</w:t>
             </w:r>
           </w:p>
         </w:tc>
@@ -9844,23 +9778,7 @@
                 <w:sz w:val="20"/>
                 <w:szCs w:val="20"/>
               </w:rPr>
-              <w:t xml:space="preserve">What student/test data will states </w:t>
-            </w:r>
-            <w:proofErr w:type="gramStart"/>
-            <w:r>
-              <w:rPr>
-                <w:sz w:val="20"/>
-                <w:szCs w:val="20"/>
-              </w:rPr>
-              <w:t>be</w:t>
-            </w:r>
-            <w:proofErr w:type="gramEnd"/>
-            <w:r>
-              <w:rPr>
-                <w:sz w:val="20"/>
-                <w:szCs w:val="20"/>
-              </w:rPr>
-              <w:t xml:space="preserve"> required to provide to the consortium from annual operational administrations and what is the expected format?</w:t>
+              <w:t>What student/test data will states be required to provide to the consortium from annual operational administrations and what is the expected format?</w:t>
             </w:r>
           </w:p>
         </w:tc>
@@ -12772,23 +12690,7 @@
                 <w:sz w:val="20"/>
                 <w:szCs w:val="20"/>
               </w:rPr>
-              <w:t xml:space="preserve">Source code will be posted on the </w:t>
-            </w:r>
-            <w:proofErr w:type="spellStart"/>
-            <w:r>
-              <w:rPr>
-                <w:sz w:val="20"/>
-                <w:szCs w:val="20"/>
-              </w:rPr>
-              <w:t>SmarterApp</w:t>
-            </w:r>
-            <w:proofErr w:type="spellEnd"/>
-            <w:r>
-              <w:rPr>
-                <w:sz w:val="20"/>
-                <w:szCs w:val="20"/>
-              </w:rPr>
-              <w:t xml:space="preserve"> section of the GitHub open source repository, at </w:t>
+              <w:t xml:space="preserve">Source code will be posted on the SmarterApp section of the GitHub open source repository, at </w:t>
             </w:r>
             <w:hyperlink r:id="rId24" w:history="1">
               <w:r>
@@ -12820,23 +12722,7 @@
                 <w:sz w:val="20"/>
                 <w:szCs w:val="20"/>
               </w:rPr>
-              <w:t xml:space="preserve">Beginning in September 2014, Smarter Balanced will actively cultivate a community of users and contributors to the assessment system. These activities will operate under the </w:t>
-            </w:r>
-            <w:proofErr w:type="spellStart"/>
-            <w:r>
-              <w:rPr>
-                <w:sz w:val="20"/>
-                <w:szCs w:val="20"/>
-              </w:rPr>
-              <w:t>SmarterApp</w:t>
-            </w:r>
-            <w:proofErr w:type="spellEnd"/>
-            <w:r>
-              <w:rPr>
-                <w:sz w:val="20"/>
-                <w:szCs w:val="20"/>
-              </w:rPr>
-              <w:t xml:space="preserve"> branding. Contributions from the community of software vendors will be welcome, and Smarter Balanced will also commission new features and software maintenance.</w:t>
+              <w:t>Beginning in September 2014, Smarter Balanced will actively cultivate a community of users and contributors to the assessment system. These activities will operate under the SmarterApp branding. Contributions from the community of software vendors will be welcome, and Smarter Balanced will also commission new features and software maintenance.</w:t>
             </w:r>
           </w:p>
         </w:tc>
@@ -14228,23 +14114,7 @@
                 <w:sz w:val="20"/>
                 <w:szCs w:val="20"/>
               </w:rPr>
-              <w:t xml:space="preserve">When states decide to use the open source platform that Smarter Balanced is offering, it seems likely to us that they will want all of their content to be presented using one platform, to ease the burden on student test takers and local educators. To facilitate this: will a state be able to request that a contracted vendor utilize the open source platform for delivery of additional content (Science, Social Studies, </w:t>
-            </w:r>
-            <w:proofErr w:type="gramStart"/>
-            <w:r>
-              <w:rPr>
-                <w:sz w:val="20"/>
-                <w:szCs w:val="20"/>
-              </w:rPr>
-              <w:t>End</w:t>
-            </w:r>
-            <w:proofErr w:type="gramEnd"/>
-            <w:r>
-              <w:rPr>
-                <w:sz w:val="20"/>
-                <w:szCs w:val="20"/>
-              </w:rPr>
-              <w:t xml:space="preserve"> of Course)?</w:t>
+              <w:t>When states decide to use the open source platform that Smarter Balanced is offering, it seems likely to us that they will want all of their content to be presented using one platform, to ease the burden on student test takers and local educators. To facilitate this: will a state be able to request that a contracted vendor utilize the open source platform for delivery of additional content (Science, Social Studies, End of Course)?</w:t>
             </w:r>
           </w:p>
         </w:tc>
@@ -14456,23 +14326,7 @@
                 <w:sz w:val="20"/>
                 <w:szCs w:val="20"/>
               </w:rPr>
-              <w:t xml:space="preserve">Is a fully functioning adaptive </w:t>
-            </w:r>
-            <w:proofErr w:type="gramStart"/>
-            <w:r>
-              <w:rPr>
-                <w:sz w:val="20"/>
-                <w:szCs w:val="20"/>
-              </w:rPr>
-              <w:t>engine</w:t>
-            </w:r>
-            <w:proofErr w:type="gramEnd"/>
-            <w:r>
-              <w:rPr>
-                <w:sz w:val="20"/>
-                <w:szCs w:val="20"/>
-              </w:rPr>
-              <w:t xml:space="preserve"> a part of the Smarter Balanced Open Source Platform?</w:t>
+              <w:t>Is a fully functioning adaptive engine a part of the Smarter Balanced Open Source Platform?</w:t>
             </w:r>
           </w:p>
         </w:tc>
@@ -14571,23 +14425,7 @@
                 <w:sz w:val="20"/>
                 <w:szCs w:val="20"/>
               </w:rPr>
-              <w:t xml:space="preserve">Will the deliverables for SBAC #11 Smarter Balanced Open Source </w:t>
-            </w:r>
-            <w:proofErr w:type="gramStart"/>
-            <w:r>
-              <w:rPr>
-                <w:sz w:val="20"/>
-                <w:szCs w:val="20"/>
-              </w:rPr>
-              <w:t>Platform</w:t>
-            </w:r>
-            <w:proofErr w:type="gramEnd"/>
-            <w:r>
-              <w:rPr>
-                <w:sz w:val="20"/>
-                <w:szCs w:val="20"/>
-              </w:rPr>
-              <w:t xml:space="preserve"> be fully integrated into the Smarter balanced item banking systems by September 30, 2014? If a state requests their vendor to use the open source platform, will the content (items and meta-data/statistics) already be available within the engine, or will the vendor be responsible for importing the items to the open source platform?</w:t>
+              <w:t>Will the deliverables for SBAC #11 Smarter Balanced Open Source Platform be fully integrated into the Smarter balanced item banking systems by September 30, 2014? If a state requests their vendor to use the open source platform, will the content (items and meta-data/statistics) already be available within the engine, or will the vendor be responsible for importing the items to the open source platform?</w:t>
             </w:r>
             <w:r>
               <w:rPr>
@@ -16509,23 +16347,7 @@
                 <w:sz w:val="20"/>
                 <w:szCs w:val="20"/>
               </w:rPr>
-              <w:t xml:space="preserve">Smarter </w:t>
-            </w:r>
-            <w:proofErr w:type="spellStart"/>
-            <w:r>
-              <w:rPr>
-                <w:sz w:val="20"/>
-                <w:szCs w:val="20"/>
-              </w:rPr>
-              <w:t>Balanced’s</w:t>
-            </w:r>
-            <w:proofErr w:type="spellEnd"/>
-            <w:r>
-              <w:rPr>
-                <w:sz w:val="20"/>
-                <w:szCs w:val="20"/>
-              </w:rPr>
-              <w:t xml:space="preserve"> </w:t>
+              <w:t xml:space="preserve">Smarter Balanced’s </w:t>
             </w:r>
             <w:r>
               <w:rPr>
@@ -16645,23 +16467,7 @@
                 <w:sz w:val="20"/>
                 <w:szCs w:val="20"/>
               </w:rPr>
-              <w:t>Certain constructed response items, mostly essay questions, will not be machine-</w:t>
-            </w:r>
-            <w:proofErr w:type="spellStart"/>
-            <w:r>
-              <w:rPr>
-                <w:sz w:val="20"/>
-                <w:szCs w:val="20"/>
-              </w:rPr>
-              <w:t>scorable</w:t>
-            </w:r>
-            <w:proofErr w:type="spellEnd"/>
-            <w:r>
-              <w:rPr>
-                <w:sz w:val="20"/>
-                <w:szCs w:val="20"/>
-              </w:rPr>
-              <w:t xml:space="preserve"> by the open source solution. States seeking machine scoring of essays can select from a number of open-source and proprietary solutions. For hand-scoring, Smarter Balanced will provide scoring standards, including training sets, validity sets, and required agreement rates on back-reads and on validity papers.</w:t>
+              <w:t>Certain constructed response items, mostly essay questions, will not be machine-scorable by the open source solution. States seeking machine scoring of essays can select from a number of open-source and proprietary solutions. For hand-scoring, Smarter Balanced will provide scoring standards, including training sets, validity sets, and required agreement rates on back-reads and on validity papers.</w:t>
             </w:r>
             <w:r>
               <w:rPr>
@@ -17174,7 +16980,6 @@
               </w:rPr>
               <w:t xml:space="preserve">The 2014-2015 summative assessment will be </w:t>
             </w:r>
-            <w:proofErr w:type="gramStart"/>
             <w:r>
               <w:rPr>
                 <w:sz w:val="20"/>
@@ -17189,7 +16994,6 @@
               </w:rPr>
               <w:t>.</w:t>
             </w:r>
-            <w:proofErr w:type="gramEnd"/>
           </w:p>
         </w:tc>
         <w:tc>
@@ -17334,23 +17138,7 @@
                 <w:sz w:val="20"/>
                 <w:szCs w:val="20"/>
               </w:rPr>
-              <w:t xml:space="preserve">The maximum </w:t>
-            </w:r>
-            <w:proofErr w:type="gramStart"/>
-            <w:r>
-              <w:rPr>
-                <w:sz w:val="20"/>
-                <w:szCs w:val="20"/>
-              </w:rPr>
-              <w:t>number of blocks are</w:t>
-            </w:r>
-            <w:proofErr w:type="gramEnd"/>
-            <w:r>
-              <w:rPr>
-                <w:sz w:val="20"/>
-                <w:szCs w:val="20"/>
-              </w:rPr>
-              <w:t xml:space="preserve"> described in the </w:t>
+              <w:t xml:space="preserve">The maximum number of blocks are described in the </w:t>
             </w:r>
             <w:hyperlink r:id="rId35" w:history="1">
               <w:r>
@@ -17444,23 +17232,7 @@
                 <w:sz w:val="20"/>
                 <w:szCs w:val="20"/>
               </w:rPr>
-              <w:t xml:space="preserve">What format will the Items </w:t>
-            </w:r>
-            <w:proofErr w:type="gramStart"/>
-            <w:r>
-              <w:rPr>
-                <w:sz w:val="20"/>
-                <w:szCs w:val="20"/>
-              </w:rPr>
-              <w:t>be</w:t>
-            </w:r>
-            <w:proofErr w:type="gramEnd"/>
-            <w:r>
-              <w:rPr>
-                <w:sz w:val="20"/>
-                <w:szCs w:val="20"/>
-              </w:rPr>
-              <w:t xml:space="preserve"> Exported in (QTI or Other)?</w:t>
+              <w:t>What format will the Items be Exported in (QTI or Other)?</w:t>
             </w:r>
           </w:p>
         </w:tc>
@@ -18184,17 +17956,8 @@
                 <w:sz w:val="20"/>
                 <w:szCs w:val="20"/>
               </w:rPr>
-              <w:t>Can we discuss the notion of a “single sign on” and what that actually means, especially in terms of the Digital Library sign-</w:t>
-            </w:r>
-            <w:proofErr w:type="gramStart"/>
-            <w:r>
-              <w:rPr>
-                <w:sz w:val="20"/>
-                <w:szCs w:val="20"/>
-              </w:rPr>
-              <w:t>on.</w:t>
-            </w:r>
-            <w:proofErr w:type="gramEnd"/>
+              <w:t>Can we discuss the notion of a “single sign on” and what that actually means, especially in terms of the Digital Library sign-on.</w:t>
+            </w:r>
           </w:p>
         </w:tc>
         <w:tc>
@@ -18797,23 +18560,7 @@
                 <w:sz w:val="20"/>
                 <w:szCs w:val="20"/>
               </w:rPr>
-              <w:t xml:space="preserve">(2015-2016 </w:t>
-            </w:r>
-            <w:proofErr w:type="gramStart"/>
-            <w:r>
-              <w:rPr>
-                <w:sz w:val="20"/>
-                <w:szCs w:val="20"/>
-              </w:rPr>
-              <w:t>school  year</w:t>
-            </w:r>
-            <w:proofErr w:type="gramEnd"/>
-            <w:r>
-              <w:rPr>
-                <w:sz w:val="20"/>
-                <w:szCs w:val="20"/>
-              </w:rPr>
-              <w:t xml:space="preserve">) </w:t>
+              <w:t xml:space="preserve">(2015-2016 school  year) </w:t>
             </w:r>
             <w:r>
               <w:rPr>
@@ -18855,23 +18602,7 @@
                 <w:sz w:val="20"/>
                 <w:szCs w:val="20"/>
               </w:rPr>
-              <w:t xml:space="preserve">2 (2015-2016 </w:t>
-            </w:r>
-            <w:proofErr w:type="gramStart"/>
-            <w:r>
-              <w:rPr>
-                <w:sz w:val="20"/>
-                <w:szCs w:val="20"/>
-              </w:rPr>
-              <w:t>school  year</w:t>
-            </w:r>
-            <w:proofErr w:type="gramEnd"/>
-            <w:r>
-              <w:rPr>
-                <w:sz w:val="20"/>
-                <w:szCs w:val="20"/>
-              </w:rPr>
-              <w:t>)</w:t>
+              <w:t>2 (2015-2016 school  year)</w:t>
             </w:r>
             <w:r>
               <w:rPr>
@@ -19171,37 +18902,12 @@
                 <w:szCs w:val="20"/>
               </w:rPr>
             </w:pPr>
-            <w:proofErr w:type="spellStart"/>
-            <w:r>
-              <w:rPr>
-                <w:sz w:val="20"/>
-                <w:szCs w:val="20"/>
-              </w:rPr>
-              <w:t>i</w:t>
-            </w:r>
-            <w:proofErr w:type="spellEnd"/>
-            <w:r>
-              <w:rPr>
-                <w:sz w:val="20"/>
-                <w:szCs w:val="20"/>
-              </w:rPr>
-              <w:t xml:space="preserve">. While we understand many of these would be easy to </w:t>
-            </w:r>
-            <w:proofErr w:type="gramStart"/>
-            <w:r>
-              <w:rPr>
-                <w:sz w:val="20"/>
-                <w:szCs w:val="20"/>
-              </w:rPr>
-              <w:t>score ,</w:t>
-            </w:r>
-            <w:proofErr w:type="gramEnd"/>
-            <w:r>
-              <w:rPr>
-                <w:sz w:val="20"/>
-                <w:szCs w:val="20"/>
-              </w:rPr>
-              <w:t xml:space="preserve"> is there a plan to create these materials? Our preference is not to create this information (rubrics, anchor and training, qualification sets) at the state level as they will introduce comparability issues and unplanned work for the states and their contractors. If Smarter Balanced provides these samples, when could we receive them?</w:t>
+            <w:r>
+              <w:rPr>
+                <w:sz w:val="20"/>
+                <w:szCs w:val="20"/>
+              </w:rPr>
+              <w:t>i. While we understand many of these would be easy to score , is there a plan to create these materials? Our preference is not to create this information (rubrics, anchor and training, qualification sets) at the state level as they will introduce comparability issues and unplanned work for the states and their contractors. If Smarter Balanced provides these samples, when could we receive them?</w:t>
             </w:r>
           </w:p>
           <w:p>
@@ -19322,45 +19028,27 @@
                 <w:szCs w:val="20"/>
               </w:rPr>
             </w:pPr>
-            <w:proofErr w:type="spellStart"/>
-            <w:r>
-              <w:rPr>
-                <w:sz w:val="20"/>
-                <w:szCs w:val="20"/>
-              </w:rPr>
-              <w:t>i</w:t>
-            </w:r>
-            <w:proofErr w:type="spellEnd"/>
-            <w:r>
-              <w:rPr>
-                <w:sz w:val="20"/>
-                <w:szCs w:val="20"/>
-              </w:rPr>
-              <w:t>. Can we create more validity responses ourselves or do we need to submit these to Smarter Balanced for approval?</w:t>
-            </w:r>
-          </w:p>
-          <w:p>
-            <w:pPr>
-              <w:rPr>
-                <w:sz w:val="20"/>
-                <w:szCs w:val="20"/>
-              </w:rPr>
-            </w:pPr>
-            <w:proofErr w:type="gramStart"/>
-            <w:r>
-              <w:rPr>
-                <w:sz w:val="20"/>
-                <w:szCs w:val="20"/>
-              </w:rPr>
-              <w:t>ii</w:t>
-            </w:r>
-            <w:proofErr w:type="gramEnd"/>
-            <w:r>
-              <w:rPr>
-                <w:sz w:val="20"/>
-                <w:szCs w:val="20"/>
-              </w:rPr>
-              <w:t>. Is Smarter Balanced planning to have larger quantities available and when?</w:t>
+            <w:r>
+              <w:rPr>
+                <w:sz w:val="20"/>
+                <w:szCs w:val="20"/>
+              </w:rPr>
+              <w:t>i. Can we create more validity responses ourselves or do we need to submit these to Smarter Balanced for approval?</w:t>
+            </w:r>
+          </w:p>
+          <w:p>
+            <w:pPr>
+              <w:rPr>
+                <w:sz w:val="20"/>
+                <w:szCs w:val="20"/>
+              </w:rPr>
+            </w:pPr>
+            <w:r>
+              <w:rPr>
+                <w:sz w:val="20"/>
+                <w:szCs w:val="20"/>
+              </w:rPr>
+              <w:t>ii. Is Smarter Balanced planning to have larger quantities available and when?</w:t>
             </w:r>
           </w:p>
         </w:tc>
@@ -19385,23 +19073,7 @@
                 <w:sz w:val="20"/>
                 <w:szCs w:val="20"/>
               </w:rPr>
-              <w:t xml:space="preserve">Smarter Balanced will have to engage in a discussion with states </w:t>
-            </w:r>
-            <w:proofErr w:type="gramStart"/>
-            <w:r>
-              <w:rPr>
-                <w:sz w:val="20"/>
-                <w:szCs w:val="20"/>
-              </w:rPr>
-              <w:t>who</w:t>
-            </w:r>
-            <w:proofErr w:type="gramEnd"/>
-            <w:r>
-              <w:rPr>
-                <w:sz w:val="20"/>
-                <w:szCs w:val="20"/>
-              </w:rPr>
-              <w:t xml:space="preserve"> are planning to use paper and pencil</w:t>
+              <w:t>Smarter Balanced will have to engage in a discussion with states who are planning to use paper and pencil</w:t>
             </w:r>
             <w:r>
               <w:rPr>
@@ -19561,55 +19233,35 @@
                 <w:szCs w:val="20"/>
               </w:rPr>
             </w:pPr>
-            <w:proofErr w:type="gramStart"/>
-            <w:r>
-              <w:rPr>
-                <w:sz w:val="20"/>
-                <w:szCs w:val="20"/>
-              </w:rPr>
-              <w:t>bi</w:t>
-            </w:r>
-            <w:proofErr w:type="gramEnd"/>
-            <w:r>
-              <w:rPr>
-                <w:sz w:val="20"/>
-                <w:szCs w:val="20"/>
-              </w:rPr>
-              <w:t>. Yes, service providers can create additional validity responses.</w:t>
-            </w:r>
-          </w:p>
-          <w:p>
-            <w:pPr>
-              <w:rPr>
-                <w:sz w:val="20"/>
-                <w:szCs w:val="20"/>
-              </w:rPr>
-            </w:pPr>
-          </w:p>
-          <w:p>
-            <w:pPr>
-              <w:rPr>
-                <w:sz w:val="20"/>
-                <w:szCs w:val="20"/>
-              </w:rPr>
-            </w:pPr>
-            <w:proofErr w:type="spellStart"/>
-            <w:proofErr w:type="gramStart"/>
-            <w:r>
-              <w:rPr>
-                <w:sz w:val="20"/>
-                <w:szCs w:val="20"/>
-              </w:rPr>
-              <w:t>bii</w:t>
-            </w:r>
-            <w:proofErr w:type="spellEnd"/>
-            <w:proofErr w:type="gramEnd"/>
-            <w:r>
-              <w:rPr>
-                <w:sz w:val="20"/>
-                <w:szCs w:val="20"/>
-              </w:rPr>
-              <w:t>.</w:t>
+            <w:r>
+              <w:rPr>
+                <w:sz w:val="20"/>
+                <w:szCs w:val="20"/>
+              </w:rPr>
+              <w:t>bi. Yes, service providers can create additional validity responses.</w:t>
+            </w:r>
+          </w:p>
+          <w:p>
+            <w:pPr>
+              <w:rPr>
+                <w:sz w:val="20"/>
+                <w:szCs w:val="20"/>
+              </w:rPr>
+            </w:pPr>
+          </w:p>
+          <w:p>
+            <w:pPr>
+              <w:rPr>
+                <w:sz w:val="20"/>
+                <w:szCs w:val="20"/>
+              </w:rPr>
+            </w:pPr>
+            <w:r>
+              <w:rPr>
+                <w:sz w:val="20"/>
+                <w:szCs w:val="20"/>
+              </w:rPr>
+              <w:t>bii.</w:t>
             </w:r>
             <w:r>
               <w:rPr>
@@ -19907,23 +19559,7 @@
                 <w:sz w:val="20"/>
                 <w:szCs w:val="20"/>
               </w:rPr>
-              <w:t xml:space="preserve">f. What are the </w:t>
-            </w:r>
-            <w:proofErr w:type="spellStart"/>
-            <w:r>
-              <w:rPr>
-                <w:sz w:val="20"/>
-                <w:szCs w:val="20"/>
-              </w:rPr>
-              <w:t>the</w:t>
-            </w:r>
-            <w:proofErr w:type="spellEnd"/>
-            <w:r>
-              <w:rPr>
-                <w:sz w:val="20"/>
-                <w:szCs w:val="20"/>
-              </w:rPr>
-              <w:t xml:space="preserve"> types of samples that will be provided and how many of each type can we expect to receive? We expect to receive a unique item identifier, a usage type (classification, e.g., training, validity, qualification), response content, scoring annotations, can you confirm that will happen?</w:t>
+              <w:t>f. What are the the types of samples that will be provided and how many of each type can we expect to receive? We expect to receive a unique item identifier, a usage type (classification, e.g., training, validity, qualification), response content, scoring annotations, can you confirm that will happen?</w:t>
             </w:r>
           </w:p>
           <w:p>
@@ -20073,21 +19709,12 @@
                 <w:szCs w:val="20"/>
               </w:rPr>
             </w:pPr>
-            <w:proofErr w:type="spellStart"/>
-            <w:r>
-              <w:rPr>
-                <w:sz w:val="20"/>
-                <w:szCs w:val="20"/>
-              </w:rPr>
-              <w:t>i</w:t>
-            </w:r>
-            <w:proofErr w:type="spellEnd"/>
-            <w:r>
-              <w:rPr>
-                <w:sz w:val="20"/>
-                <w:szCs w:val="20"/>
-              </w:rPr>
-              <w:t>. How many Performance Tasks (item groupings) will be available for each test?</w:t>
+            <w:r>
+              <w:rPr>
+                <w:sz w:val="20"/>
+                <w:szCs w:val="20"/>
+              </w:rPr>
+              <w:t>i. How many Performance Tasks (item groupings) will be available for each test?</w:t>
             </w:r>
             <w:r>
               <w:rPr>
@@ -20364,23 +19991,7 @@
                 <w:sz w:val="20"/>
                 <w:szCs w:val="20"/>
               </w:rPr>
-              <w:t xml:space="preserve">k. We hear about single </w:t>
-            </w:r>
-            <w:proofErr w:type="spellStart"/>
-            <w:r>
-              <w:rPr>
-                <w:sz w:val="20"/>
-                <w:szCs w:val="20"/>
-              </w:rPr>
-              <w:t>signon</w:t>
-            </w:r>
-            <w:proofErr w:type="spellEnd"/>
-            <w:r>
-              <w:rPr>
-                <w:sz w:val="20"/>
-                <w:szCs w:val="20"/>
-              </w:rPr>
-              <w:t xml:space="preserve"> for reporting and digital library? What are the reports that will be produced by Smarter Consortium? How will the data flow from vendor’s system to Smarter system work, in order to facilitate this task?</w:t>
+              <w:t>k. We hear about single signon for reporting and digital library? What are the reports that will be produced by Smarter Consortium? How will the data flow from vendor’s system to Smarter system work, in order to facilitate this task?</w:t>
             </w:r>
           </w:p>
         </w:tc>
@@ -20513,23 +20124,7 @@
                 <w:rFonts w:eastAsia="Times New Roman"/>
                 <w:sz w:val="20"/>
               </w:rPr>
-              <w:t xml:space="preserve">Will Smarter Balanced be providing the states with the finished </w:t>
-            </w:r>
-            <w:proofErr w:type="spellStart"/>
-            <w:r>
-              <w:rPr>
-                <w:rFonts w:eastAsia="Times New Roman"/>
-                <w:sz w:val="20"/>
-              </w:rPr>
-              <w:t>Brailled</w:t>
-            </w:r>
-            <w:proofErr w:type="spellEnd"/>
-            <w:r>
-              <w:rPr>
-                <w:rFonts w:eastAsia="Times New Roman"/>
-                <w:sz w:val="20"/>
-              </w:rPr>
-              <w:t xml:space="preserve"> in quantities needed by each state? Or will states receive "camera-ready" copies and each state is responsible for producing its own braille copies?</w:t>
+              <w:t>Will Smarter Balanced be providing the states with the finished Brailled in quantities needed by each state? Or will states receive "camera-ready" copies and each state is responsible for producing its own braille copies?</w:t>
             </w:r>
           </w:p>
         </w:tc>
@@ -20672,14 +20267,12 @@
               </w:rPr>
               <w:t xml:space="preserve">What is the process to communicate with Smarter Balanced?   What is the proposed service level agreement for a decision, as we would not want to delay or hold up hand scoring in the </w:t>
             </w:r>
-            <w:proofErr w:type="gramStart"/>
             <w:r>
               <w:rPr>
                 <w:sz w:val="20"/>
               </w:rPr>
               <w:t>state.</w:t>
             </w:r>
-            <w:proofErr w:type="gramEnd"/>
           </w:p>
           <w:p>
             <w:pPr>
@@ -21014,21 +20607,7 @@
               <w:rPr>
                 <w:sz w:val="20"/>
               </w:rPr>
-              <w:t xml:space="preserve">Reports on classical and IRT-based reliability, classification error analysis, documentation of linking design and error analysis, reliability of </w:t>
-            </w:r>
-            <w:proofErr w:type="spellStart"/>
-            <w:r>
-              <w:rPr>
-                <w:sz w:val="20"/>
-              </w:rPr>
-              <w:t>subscores</w:t>
-            </w:r>
-            <w:proofErr w:type="spellEnd"/>
-            <w:r>
-              <w:rPr>
-                <w:sz w:val="20"/>
-              </w:rPr>
-              <w:t>, alignment to/coverage of standards, concurrent correlations with other (maybe existing) tests as required, evidence on comparability of PP and computer-based tests.  In addition, the manual will include information about item field tests.</w:t>
+              <w:t>Reports on classical and IRT-based reliability, classification error analysis, documentation of linking design and error analysis, reliability of subscores, alignment to/coverage of standards, concurrent correlations with other (maybe existing) tests as required, evidence on comparability of PP and computer-based tests.  In addition, the manual will include information about item field tests.</w:t>
             </w:r>
           </w:p>
         </w:tc>
@@ -21520,23 +21099,7 @@
                 <w:rFonts w:eastAsia="Times New Roman"/>
                 <w:sz w:val="20"/>
               </w:rPr>
-              <w:t xml:space="preserve">Is there an update the 6/9 Report document?   More specifically, has </w:t>
-            </w:r>
-            <w:proofErr w:type="spellStart"/>
-            <w:r>
-              <w:rPr>
-                <w:rFonts w:eastAsia="Times New Roman"/>
-                <w:sz w:val="20"/>
-              </w:rPr>
-              <w:t>pg</w:t>
-            </w:r>
-            <w:proofErr w:type="spellEnd"/>
-            <w:r>
-              <w:rPr>
-                <w:rFonts w:eastAsia="Times New Roman"/>
-                <w:sz w:val="20"/>
-              </w:rPr>
-              <w:t xml:space="preserve"> 2 (individual student report) been updated?</w:t>
+              <w:t>Is there an update the 6/9 Report document?   More specifically, has pg 2 (individual student report) been updated?</w:t>
             </w:r>
           </w:p>
         </w:tc>
@@ -22281,23 +21844,7 @@
                 <w:rFonts w:eastAsia="Times New Roman"/>
                 <w:sz w:val="20"/>
               </w:rPr>
-              <w:t xml:space="preserve">Will vendors get exemplars of the condition code responses?  This is a question </w:t>
-            </w:r>
-            <w:proofErr w:type="gramStart"/>
-            <w:r>
-              <w:rPr>
-                <w:rFonts w:eastAsia="Times New Roman"/>
-                <w:sz w:val="20"/>
-              </w:rPr>
-              <w:t>for  CTB</w:t>
-            </w:r>
-            <w:proofErr w:type="gramEnd"/>
-            <w:r>
-              <w:rPr>
-                <w:rFonts w:eastAsia="Times New Roman"/>
-                <w:sz w:val="20"/>
-              </w:rPr>
-              <w:t xml:space="preserve"> or SBAC.   We think that it would be helpful to all of the vendors if there were at least some exemplars of the condition codes to maintain consistency, especially if they are recommending that readers “pass a qualification round on condition codes prior to any operational scoring.”  FYI, our readers only score Blanks.  Our scoring leadership scores the condition code responses.</w:t>
+              <w:t>Will vendors get exemplars of the condition code responses?  This is a question for  CTB or SBAC.   We think that it would be helpful to all of the vendors if there were at least some exemplars of the condition codes to maintain consistency, especially if they are recommending that readers “pass a qualification round on condition codes prior to any operational scoring.”  FYI, our readers only score Blanks.  Our scoring leadership scores the condition code responses.</w:t>
             </w:r>
           </w:p>
         </w:tc>
@@ -22440,23 +21987,7 @@
                 <w:rFonts w:eastAsia="Times New Roman"/>
                 <w:sz w:val="20"/>
               </w:rPr>
-              <w:t>Smarter Balanced will be providing specifications on computing an overall score when a student has not participated in one of the two portions of the assessment. Please confirm that all scenarios where a portion of the test is missing (one opportunity completed and the other expired, One Opportunity completed and the other invalidated)</w:t>
-            </w:r>
-            <w:proofErr w:type="gramStart"/>
-            <w:r>
-              <w:rPr>
-                <w:rFonts w:eastAsia="Times New Roman"/>
-                <w:sz w:val="20"/>
-              </w:rPr>
-              <w:t>,  including</w:t>
-            </w:r>
-            <w:proofErr w:type="gramEnd"/>
-            <w:r>
-              <w:rPr>
-                <w:rFonts w:eastAsia="Times New Roman"/>
-                <w:sz w:val="20"/>
-              </w:rPr>
-              <w:t xml:space="preserve"> non-participation, will result in an Overall score.</w:t>
+              <w:t>Smarter Balanced will be providing specifications on computing an overall score when a student has not participated in one of the two portions of the assessment. Please confirm that all scenarios where a portion of the test is missing (one opportunity completed and the other expired, One Opportunity completed and the other invalidated),  including non-participation, will result in an Overall score.</w:t>
             </w:r>
           </w:p>
         </w:tc>
@@ -22559,25 +22090,7 @@
                 <w:sz w:val="20"/>
                 <w:szCs w:val="20"/>
               </w:rPr>
-              <w:t xml:space="preserve">Smarter Balanced State Procedures manual indicates “a student counts as a participant and is assigned the lowest achievement level if, at minimum, the student logs in to the computer adaptive test (CAT) and performance task (PT).”  Is there a minimum # of responses needed to derive a claim score before it is treated as "Not </w:t>
-            </w:r>
-            <w:proofErr w:type="spellStart"/>
-            <w:r>
-              <w:rPr>
-                <w:rFonts w:eastAsia="Times New Roman"/>
-                <w:sz w:val="20"/>
-                <w:szCs w:val="20"/>
-              </w:rPr>
-              <w:t>Scorable</w:t>
-            </w:r>
-            <w:proofErr w:type="spellEnd"/>
-            <w:r>
-              <w:rPr>
-                <w:rFonts w:eastAsia="Times New Roman"/>
-                <w:sz w:val="20"/>
-                <w:szCs w:val="20"/>
-              </w:rPr>
-              <w:t>"? Please confirm that Claim scores and Overall Score will be provided regardless of the number of responses missing for a claim.</w:t>
+              <w:t>Smarter Balanced State Procedures manual indicates “a student counts as a participant and is assigned the lowest achievement level if, at minimum, the student logs in to the computer adaptive test (CAT) and performance task (PT).”  Is there a minimum # of responses needed to derive a claim score before it is treated as "Not Scorable"? Please confirm that Claim scores and Overall Score will be provided regardless of the number of responses missing for a claim.</w:t>
             </w:r>
           </w:p>
         </w:tc>
@@ -22810,71 +22323,7 @@
                 <w:rFonts w:eastAsia="Times New Roman"/>
                 <w:sz w:val="20"/>
               </w:rPr>
-              <w:t>In the Smarter Balanced hand-scoring rules, on page 13, there is a recommendation that suggests that there is a difference between non-</w:t>
-            </w:r>
-            <w:proofErr w:type="spellStart"/>
-            <w:r>
-              <w:rPr>
-                <w:rFonts w:eastAsia="Times New Roman"/>
-                <w:sz w:val="20"/>
-              </w:rPr>
-              <w:t>scorable</w:t>
-            </w:r>
-            <w:proofErr w:type="spellEnd"/>
-            <w:r>
-              <w:rPr>
-                <w:rFonts w:eastAsia="Times New Roman"/>
-                <w:sz w:val="20"/>
-              </w:rPr>
-              <w:t xml:space="preserve"> responses and responses that receive a condition code: “Require readers to pass a qualification round on condition codes prior to any operational scoring; this is probably most critical for ELA full writes where readers need clear direction on the distinction between non-</w:t>
-            </w:r>
-            <w:proofErr w:type="spellStart"/>
-            <w:r>
-              <w:rPr>
-                <w:rFonts w:eastAsia="Times New Roman"/>
-                <w:sz w:val="20"/>
-              </w:rPr>
-              <w:t>scorable</w:t>
-            </w:r>
-            <w:proofErr w:type="spellEnd"/>
-            <w:r>
-              <w:rPr>
-                <w:rFonts w:eastAsia="Times New Roman"/>
-                <w:sz w:val="20"/>
-              </w:rPr>
-              <w:t xml:space="preserve"> responses and condition code responses.”  The published rubrics for the ELA PT full writes contain a category that says “NS”, which is assumed to mean “Non-</w:t>
-            </w:r>
-            <w:proofErr w:type="spellStart"/>
-            <w:r>
-              <w:rPr>
-                <w:rFonts w:eastAsia="Times New Roman"/>
-                <w:sz w:val="20"/>
-              </w:rPr>
-              <w:t>Scorable</w:t>
-            </w:r>
-            <w:proofErr w:type="spellEnd"/>
-            <w:r>
-              <w:rPr>
-                <w:rFonts w:eastAsia="Times New Roman"/>
-                <w:sz w:val="20"/>
-              </w:rPr>
-              <w:t xml:space="preserve">”. However, the NS description definitely overlaps with the descriptions of when to apply a condition code. What is the distinction between NS and the condition codes and </w:t>
-            </w:r>
-            <w:proofErr w:type="gramStart"/>
-            <w:r>
-              <w:rPr>
-                <w:rFonts w:eastAsia="Times New Roman"/>
-                <w:sz w:val="20"/>
-              </w:rPr>
-              <w:t>does</w:t>
-            </w:r>
-            <w:proofErr w:type="gramEnd"/>
-            <w:r>
-              <w:rPr>
-                <w:rFonts w:eastAsia="Times New Roman"/>
-                <w:sz w:val="20"/>
-              </w:rPr>
-              <w:t xml:space="preserve"> the NS get treated differently in the scoring rules than the condition codes?</w:t>
+              <w:t>In the Smarter Balanced hand-scoring rules, on page 13, there is a recommendation that suggests that there is a difference between non-scorable responses and responses that receive a condition code: “Require readers to pass a qualification round on condition codes prior to any operational scoring; this is probably most critical for ELA full writes where readers need clear direction on the distinction between non-scorable responses and condition code responses.”  The published rubrics for the ELA PT full writes contain a category that says “NS”, which is assumed to mean “Non-Scorable”. However, the NS description definitely overlaps with the descriptions of when to apply a condition code. What is the distinction between NS and the condition codes and does the NS get treated differently in the scoring rules than the condition codes?</w:t>
             </w:r>
           </w:p>
         </w:tc>
@@ -22897,21 +22346,7 @@
               <w:rPr>
                 <w:sz w:val="20"/>
               </w:rPr>
-              <w:t>Non-</w:t>
-            </w:r>
-            <w:proofErr w:type="spellStart"/>
-            <w:r>
-              <w:rPr>
-                <w:sz w:val="20"/>
-              </w:rPr>
-              <w:t>scorable</w:t>
-            </w:r>
-            <w:proofErr w:type="spellEnd"/>
-            <w:r>
-              <w:rPr>
-                <w:sz w:val="20"/>
-              </w:rPr>
-              <w:t xml:space="preserve"> (NS) and Condition Code are the same and they are treated the same during scoring. </w:t>
+              <w:t xml:space="preserve">Non-scorable (NS) and Condition Code are the same and they are treated the same during scoring. </w:t>
             </w:r>
           </w:p>
           <w:p>
@@ -22955,21 +22390,7 @@
               <w:rPr>
                 <w:sz w:val="20"/>
               </w:rPr>
-              <w:t>-</w:t>
-            </w:r>
-            <w:proofErr w:type="spellStart"/>
-            <w:r>
-              <w:rPr>
-                <w:sz w:val="20"/>
-              </w:rPr>
-              <w:t>scorable</w:t>
-            </w:r>
-            <w:proofErr w:type="spellEnd"/>
-            <w:r>
-              <w:rPr>
-                <w:sz w:val="20"/>
-              </w:rPr>
-              <w:t xml:space="preserve"> responses and condition code responses.”</w:t>
+              <w:t>-scorable responses and condition code responses.”</w:t>
             </w:r>
           </w:p>
         </w:tc>
@@ -23047,25 +22468,7 @@
                 <w:color w:val="212121"/>
                 <w:sz w:val="20"/>
               </w:rPr>
-              <w:t xml:space="preserve">In the item metadata the </w:t>
-            </w:r>
-            <w:proofErr w:type="spellStart"/>
-            <w:r>
-              <w:rPr>
-                <w:rFonts w:eastAsia="Times New Roman"/>
-                <w:color w:val="212121"/>
-                <w:sz w:val="20"/>
-              </w:rPr>
-              <w:t>SmarterAppItemDescriptor</w:t>
-            </w:r>
-            <w:proofErr w:type="spellEnd"/>
-            <w:r>
-              <w:rPr>
-                <w:rFonts w:eastAsia="Times New Roman"/>
-                <w:color w:val="212121"/>
-                <w:sz w:val="20"/>
-              </w:rPr>
-              <w:t xml:space="preserve"> is to have the format below (from the Smarter Balanced Item Specifications documents).  However, we are finding many variations of the format in the sample package provided.  Some of the non-standard formats are listed here: </w:t>
+              <w:t xml:space="preserve">In the item metadata the SmarterAppItemDescriptor is to have the format below (from the Smarter Balanced Item Specifications documents).  However, we are finding many variations of the format in the sample package provided.  Some of the non-standard formats are listed here: </w:t>
             </w:r>
             <w:r>
               <w:rPr>
@@ -23075,9 +22478,16 @@
                 <w:color w:val="333333"/>
                 <w:sz w:val="20"/>
               </w:rPr>
-              <w:t xml:space="preserve">Mass Produced 9393 - </w:t>
-            </w:r>
-            <w:proofErr w:type="spellStart"/>
+              <w:t xml:space="preserve">Mass Produced 9393 - SBAC_Field, Revised from 889, MAT.HS.PT.SPEED_Q2A - SB OP.  </w:t>
+            </w:r>
+            <w:r>
+              <w:rPr>
+                <w:rFonts w:eastAsia="Times New Roman"/>
+                <w:color w:val="333333"/>
+                <w:sz w:val="20"/>
+              </w:rPr>
+              <w:t>And some formats are correct, but have information after the valid data such as the red text in this example:</w:t>
+            </w:r>
             <w:r>
               <w:rPr>
                 <w:rFonts w:eastAsia="Times New Roman"/>
@@ -23086,18 +22496,7 @@
                 <w:color w:val="333333"/>
                 <w:sz w:val="20"/>
               </w:rPr>
-              <w:t>SBAC_Field</w:t>
-            </w:r>
-            <w:proofErr w:type="spellEnd"/>
-            <w:r>
-              <w:rPr>
-                <w:rFonts w:eastAsia="Times New Roman"/>
-                <w:b/>
-                <w:bCs/>
-                <w:color w:val="333333"/>
-                <w:sz w:val="20"/>
-              </w:rPr>
-              <w:t xml:space="preserve">, Revised from 889, MAT.HS.PT.SPEED_Q2A - SB OP.  </w:t>
+              <w:t xml:space="preserve"> MAT.HS.CR.1.0AREI.J.xxx</w:t>
             </w:r>
             <w:r>
               <w:rPr>
@@ -23105,43 +22504,7 @@
                 <w:color w:val="333333"/>
                 <w:sz w:val="20"/>
               </w:rPr>
-              <w:t>And some formats are correct, but have information after the valid data such as the red text in this example:</w:t>
-            </w:r>
-            <w:r>
-              <w:rPr>
-                <w:rFonts w:eastAsia="Times New Roman"/>
-                <w:b/>
-                <w:bCs/>
-                <w:color w:val="333333"/>
-                <w:sz w:val="20"/>
-              </w:rPr>
-              <w:t xml:space="preserve"> MAT.HS.CR.1.0AREI.J.xxx</w:t>
-            </w:r>
-            <w:r>
-              <w:rPr>
-                <w:rFonts w:eastAsia="Times New Roman"/>
-                <w:color w:val="333333"/>
-                <w:sz w:val="20"/>
-              </w:rPr>
-              <w:t xml:space="preserve"> - SB OP          Question:  We understand this is sample data and are hoping that this is the reason for the anomalies.  Please confirm that this field, </w:t>
-            </w:r>
-            <w:proofErr w:type="spellStart"/>
-            <w:r>
-              <w:rPr>
-                <w:rFonts w:eastAsia="Times New Roman"/>
-                <w:color w:val="333333"/>
-                <w:sz w:val="20"/>
-              </w:rPr>
-              <w:t>SmarterAppItemDescriptor</w:t>
-            </w:r>
-            <w:proofErr w:type="spellEnd"/>
-            <w:r>
-              <w:rPr>
-                <w:rFonts w:eastAsia="Times New Roman"/>
-                <w:color w:val="333333"/>
-                <w:sz w:val="20"/>
-              </w:rPr>
-              <w:t xml:space="preserve">, will always contain the format as specified above in the operational package.                     </w:t>
+              <w:t xml:space="preserve"> - SB OP          Question:  We understand this is sample data and are hoping that this is the reason for the anomalies.  Please confirm that this field, SmarterAppItemDescriptor, will always contain the format as specified above in the operational package.                     </w:t>
             </w:r>
           </w:p>
           <w:p>
@@ -23601,21 +22964,7 @@
               <w:rPr>
                 <w:sz w:val="20"/>
               </w:rPr>
-              <w:t xml:space="preserve">The Administration and Registration Tool File Formats document is now in accepted status. There are no material changes to the version posted on </w:t>
-            </w:r>
-            <w:proofErr w:type="spellStart"/>
-            <w:r>
-              <w:rPr>
-                <w:sz w:val="20"/>
-              </w:rPr>
-              <w:t>SmarterApp</w:t>
-            </w:r>
-            <w:proofErr w:type="spellEnd"/>
-            <w:r>
-              <w:rPr>
-                <w:sz w:val="20"/>
-              </w:rPr>
-              <w:t xml:space="preserve"> August 8.</w:t>
+              <w:t>The Administration and Registration Tool File Formats document is now in accepted status. There are no material changes to the version posted on SmarterApp August 8.</w:t>
             </w:r>
           </w:p>
         </w:tc>
@@ -23737,23 +23086,7 @@
                 <w:rFonts w:eastAsia="Times New Roman"/>
                 <w:sz w:val="20"/>
               </w:rPr>
-              <w:t xml:space="preserve">b) What is the deadline by which </w:t>
-            </w:r>
-            <w:proofErr w:type="gramStart"/>
-            <w:r>
-              <w:rPr>
-                <w:rFonts w:eastAsia="Times New Roman"/>
-                <w:sz w:val="20"/>
-              </w:rPr>
-              <w:t>state's</w:t>
-            </w:r>
-            <w:proofErr w:type="gramEnd"/>
-            <w:r>
-              <w:rPr>
-                <w:rFonts w:eastAsia="Times New Roman"/>
-                <w:sz w:val="20"/>
-              </w:rPr>
-              <w:t xml:space="preserve"> must identify students needing Paper Braille/Embossed Image forms?</w:t>
+              <w:t>b) What is the deadline by which state's must identify students needing Paper Braille/Embossed Image forms?</w:t>
             </w:r>
           </w:p>
           <w:p>
@@ -23891,23 +23224,7 @@
                 <w:rFonts w:eastAsia="Times New Roman"/>
                 <w:sz w:val="20"/>
               </w:rPr>
-              <w:t xml:space="preserve">a) Given that the  field test was centrally administered by Smarter and its FT vendor, it made sense for districts to centrally get information about the field test from the Smarter website; now that states are independently responsible for administering the operational Smarter tests as integrated parts of each state's statewide assessment system, to avoid confusion and ensure that districts are following their state's test administration protocols and requirements, it is critical that the Smarter website clearly communicates the scope/purpose of the resources posted there and directs district users to their states for information about preparing for and administering the operational Smarter assessments. What is </w:t>
-            </w:r>
-            <w:proofErr w:type="spellStart"/>
-            <w:r>
-              <w:rPr>
-                <w:rFonts w:eastAsia="Times New Roman"/>
-                <w:sz w:val="20"/>
-              </w:rPr>
-              <w:t>Smarter's</w:t>
-            </w:r>
-            <w:proofErr w:type="spellEnd"/>
-            <w:r>
-              <w:rPr>
-                <w:rFonts w:eastAsia="Times New Roman"/>
-                <w:sz w:val="20"/>
-              </w:rPr>
-              <w:t xml:space="preserve"> plan for maintaining and labeling its web resources to support this shift? </w:t>
+              <w:t>a) Given that the  field test was centrally administered by Smarter and its FT vendor, it made sense for districts to centrally get information about the field test from the Smarter website; now that states are independently responsible for administering the operational Smarter tests as integrated parts of each state's statewide assessment system, to avoid confusion and ensure that districts are following their state's test administration protocols and requirements, it is critical that the Smarter website clearly communicates the scope/purpose of the resources posted there and directs district users to their states for information about preparing for and administering the operational Smarter assessments. What is Smarter's plan for maintaining and labeling its web resources to support this shift? </w:t>
             </w:r>
             <w:r>
               <w:rPr>
@@ -24084,23 +23401,13 @@
                 <w:sz w:val="20"/>
               </w:rPr>
             </w:pPr>
-            <w:proofErr w:type="gramStart"/>
             <w:r>
               <w:rPr>
                 <w:rFonts w:cs="Calibri"/>
                 <w:color w:val="000000"/>
                 <w:sz w:val="20"/>
               </w:rPr>
-              <w:t>Can we can</w:t>
-            </w:r>
-            <w:proofErr w:type="gramEnd"/>
-            <w:r>
-              <w:rPr>
-                <w:rFonts w:cs="Calibri"/>
-                <w:color w:val="000000"/>
-                <w:sz w:val="20"/>
-              </w:rPr>
-              <w:t xml:space="preserve"> expect a document from Smarter that provides details on the process? </w:t>
+              <w:t xml:space="preserve">Can we can expect a document from Smarter that provides details on the process? </w:t>
             </w:r>
           </w:p>
           <w:p>
@@ -24254,35 +23561,7 @@
               <w:rPr>
                 <w:sz w:val="20"/>
               </w:rPr>
-              <w:t xml:space="preserve">If an item is scored incorrectly due to Smarter Balanced </w:t>
-            </w:r>
-            <w:proofErr w:type="gramStart"/>
-            <w:r>
-              <w:rPr>
-                <w:sz w:val="20"/>
-              </w:rPr>
-              <w:t>meta</w:t>
-            </w:r>
-            <w:proofErr w:type="gramEnd"/>
-            <w:r>
-              <w:rPr>
-                <w:sz w:val="20"/>
-              </w:rPr>
-              <w:t xml:space="preserve"> data, service providers should </w:t>
-            </w:r>
-            <w:proofErr w:type="spellStart"/>
-            <w:r>
-              <w:rPr>
-                <w:sz w:val="20"/>
-              </w:rPr>
-              <w:t>rescore</w:t>
-            </w:r>
-            <w:proofErr w:type="spellEnd"/>
-            <w:r>
-              <w:rPr>
-                <w:sz w:val="20"/>
-              </w:rPr>
-              <w:t xml:space="preserve"> the test if the error is discovered prior to reporting the data to the state. If the error is discovered after the data are reported, the test should be rescored if the rescore benefits the student (i.e. the student test score is held harmless).</w:t>
+              <w:t>If an item is scored incorrectly due to Smarter Balanced meta data, service providers should rescore the test if the error is discovered prior to reporting the data to the state. If the error is discovered after the data are reported, the test should be rescored if the rescore benefits the student (i.e. the student test score is held harmless).</w:t>
             </w:r>
           </w:p>
         </w:tc>
@@ -24630,21 +23909,7 @@
               <w:rPr>
                 <w:sz w:val="20"/>
               </w:rPr>
-              <w:t xml:space="preserve">With regard to the variable length CAT that has </w:t>
-            </w:r>
-            <w:proofErr w:type="gramStart"/>
-            <w:r>
-              <w:rPr>
-                <w:sz w:val="20"/>
-              </w:rPr>
-              <w:t>a fixed stopping criteria</w:t>
-            </w:r>
-            <w:proofErr w:type="gramEnd"/>
-            <w:r>
-              <w:rPr>
-                <w:sz w:val="20"/>
-              </w:rPr>
-              <w:t xml:space="preserve"> to control for test length, how will this play out in mathematics vs. ELA?</w:t>
+              <w:t>With regard to the variable length CAT that has a fixed stopping criteria to control for test length, how will this play out in mathematics vs. ELA?</w:t>
             </w:r>
           </w:p>
         </w:tc>
@@ -25405,25 +24670,7 @@
                 <w:sz w:val="20"/>
                 <w:szCs w:val="20"/>
               </w:rPr>
-              <w:t xml:space="preserve">When can we get a sample </w:t>
-            </w:r>
-            <w:proofErr w:type="spellStart"/>
-            <w:r>
-              <w:rPr>
-                <w:color w:val="000000"/>
-                <w:sz w:val="20"/>
-                <w:szCs w:val="20"/>
-              </w:rPr>
-              <w:t>testpackage</w:t>
-            </w:r>
-            <w:proofErr w:type="spellEnd"/>
-            <w:r>
-              <w:rPr>
-                <w:color w:val="000000"/>
-                <w:sz w:val="20"/>
-                <w:szCs w:val="20"/>
-              </w:rPr>
-              <w:t xml:space="preserve"> xml for the CAT?  The documentation available to this point is only for a linear form.</w:t>
+              <w:t>When can we get a sample testpackage xml for the CAT?  The documentation available to this point is only for a linear form.</w:t>
             </w:r>
           </w:p>
         </w:tc>
@@ -25561,23 +24808,7 @@
                 <w:sz w:val="20"/>
                 <w:szCs w:val="20"/>
               </w:rPr>
-              <w:t xml:space="preserve">Hot text is included in the Practice Test </w:t>
-            </w:r>
-            <w:proofErr w:type="spellStart"/>
-            <w:r>
-              <w:rPr>
-                <w:sz w:val="20"/>
-                <w:szCs w:val="20"/>
-              </w:rPr>
-              <w:t>test</w:t>
-            </w:r>
-            <w:proofErr w:type="spellEnd"/>
-            <w:r>
-              <w:rPr>
-                <w:sz w:val="20"/>
-                <w:szCs w:val="20"/>
-              </w:rPr>
-              <w:t xml:space="preserve"> packages that have been released.</w:t>
+              <w:t>Hot text is included in the Practice Test test packages that have been released.</w:t>
             </w:r>
           </w:p>
         </w:tc>
@@ -25678,27 +24909,7 @@
                 <w:sz w:val="20"/>
                 <w:szCs w:val="20"/>
               </w:rPr>
-              <w:t xml:space="preserve">, the reopen period should be 10 days  from the date the appeal was approved (regardless of whether it is a PT or a CAT)?  </w:t>
-            </w:r>
-            <w:proofErr w:type="gramStart"/>
-            <w:r>
-              <w:rPr>
-                <w:rFonts w:cs="Calibri"/>
-                <w:color w:val="000000"/>
-                <w:sz w:val="20"/>
-                <w:szCs w:val="20"/>
-              </w:rPr>
-              <w:t>This requirements shows</w:t>
-            </w:r>
-            <w:proofErr w:type="gramEnd"/>
-            <w:r>
-              <w:rPr>
-                <w:rFonts w:cs="Calibri"/>
-                <w:color w:val="000000"/>
-                <w:sz w:val="20"/>
-                <w:szCs w:val="20"/>
-              </w:rPr>
-              <w:t xml:space="preserve"> as requiring further state discussion in the SPM.</w:t>
+              <w:t>, the reopen period should be 10 days  from the date the appeal was approved (regardless of whether it is a PT or a CAT)?  This requirements shows as requiring further state discussion in the SPM.</w:t>
             </w:r>
           </w:p>
           <w:p>
@@ -26045,15 +25256,7 @@
                 <w:sz w:val="20"/>
                 <w:szCs w:val="20"/>
               </w:rPr>
-              <w:t xml:space="preserve">Did </w:t>
-            </w:r>
-            <w:proofErr w:type="gramStart"/>
-            <w:r>
-              <w:rPr>
-                <w:sz w:val="20"/>
-                <w:szCs w:val="20"/>
-              </w:rPr>
-              <w:t>these</w:t>
+              <w:t>Did these</w:t>
             </w:r>
             <w:r>
               <w:rPr>
@@ -26067,15 +25270,7 @@
                 <w:sz w:val="20"/>
                 <w:szCs w:val="20"/>
               </w:rPr>
-              <w:t>change</w:t>
-            </w:r>
-            <w:proofErr w:type="gramEnd"/>
-            <w:r>
-              <w:rPr>
-                <w:sz w:val="20"/>
-                <w:szCs w:val="20"/>
-              </w:rPr>
-              <w:t xml:space="preserve"> through the recent standard setting activities?</w:t>
+              <w:t>change through the recent standard setting activities?</w:t>
             </w:r>
           </w:p>
           <w:p>
@@ -26228,39 +25423,7 @@
                 <w:sz w:val="20"/>
                 <w:szCs w:val="20"/>
               </w:rPr>
-              <w:t xml:space="preserve">Averaging of the Evidence/Elaboration and Purpose/Organization traits is expected to happen as part of test scoring. That is, scored responses come in with 3 WER traits, coded as responses to the </w:t>
-            </w:r>
-            <w:proofErr w:type="spellStart"/>
-            <w:r>
-              <w:rPr>
-                <w:sz w:val="20"/>
-                <w:szCs w:val="20"/>
-              </w:rPr>
-              <w:t>itemID</w:t>
-            </w:r>
-            <w:proofErr w:type="spellEnd"/>
-            <w:r>
-              <w:rPr>
-                <w:sz w:val="20"/>
-                <w:szCs w:val="20"/>
-              </w:rPr>
-              <w:t xml:space="preserve"> and A, B, and C.  The test scoring application would average traits A and B rounding up to form trait </w:t>
-            </w:r>
-            <w:proofErr w:type="gramStart"/>
-            <w:r>
-              <w:rPr>
-                <w:sz w:val="20"/>
-                <w:szCs w:val="20"/>
-              </w:rPr>
-              <w:t>D.</w:t>
-            </w:r>
-            <w:proofErr w:type="gramEnd"/>
-            <w:r>
-              <w:rPr>
-                <w:sz w:val="20"/>
-                <w:szCs w:val="20"/>
-              </w:rPr>
-              <w:t xml:space="preserve">  The item pool has WER parameters for C (conventions) and D (the rounded up average of A &amp; B).</w:t>
+              <w:t>Averaging of the Evidence/Elaboration and Purpose/Organization traits is expected to happen as part of test scoring. That is, scored responses come in with 3 WER traits, coded as responses to the itemID and A, B, and C.  The test scoring application would average traits A and B rounding up to form trait D.  The item pool has WER parameters for C (conventions) and D (the rounded up average of A &amp; B).</w:t>
             </w:r>
           </w:p>
         </w:tc>
@@ -26362,36 +25525,22 @@
                 <w:sz w:val="20"/>
                 <w:szCs w:val="20"/>
               </w:rPr>
-              <w:t>Braille:</w:t>
-            </w:r>
-            <w:r>
-              <w:rPr>
-                <w:sz w:val="20"/>
-                <w:szCs w:val="20"/>
-              </w:rPr>
-              <w:t> </w:t>
-            </w:r>
-          </w:p>
-          <w:p>
-            <w:pPr>
-              <w:rPr>
-                <w:sz w:val="20"/>
-                <w:szCs w:val="20"/>
-              </w:rPr>
-            </w:pPr>
-            <w:r>
-              <w:rPr>
-                <w:sz w:val="20"/>
-                <w:szCs w:val="20"/>
-              </w:rPr>
-              <w:t>a) When will Smarter determine which Task Models are included on the Braille online assessments? </w:t>
-            </w:r>
-            <w:r>
-              <w:rPr>
-                <w:sz w:val="20"/>
-                <w:szCs w:val="20"/>
-              </w:rPr>
-              <w:t> </w:t>
+              <w:t>Braille: </w:t>
+            </w:r>
+          </w:p>
+          <w:p>
+            <w:pPr>
+              <w:rPr>
+                <w:sz w:val="20"/>
+                <w:szCs w:val="20"/>
+              </w:rPr>
+            </w:pPr>
+            <w:r>
+              <w:rPr>
+                <w:sz w:val="20"/>
+                <w:szCs w:val="20"/>
+              </w:rPr>
+              <w:t>a) When will Smarter determine which Task Models are included on the Braille online assessments?  </w:t>
             </w:r>
           </w:p>
           <w:p>
@@ -26776,8 +25925,6 @@
               </w:rPr>
               <w:t>will be</w:t>
             </w:r>
-            <w:bookmarkStart w:id="1" w:name="_GoBack"/>
-            <w:bookmarkEnd w:id="1"/>
             <w:r>
               <w:rPr>
                 <w:sz w:val="20"/>
@@ -27744,6 +26891,76 @@
           </w:p>
         </w:tc>
       </w:tr>
+      <w:tr>
+        <w:trPr>
+          <w:jc w:val="center"/>
+        </w:trPr>
+        <w:tc>
+          <w:tcPr>
+            <w:tcW w:w="656" w:type="dxa"/>
+          </w:tcPr>
+          <w:p>
+            <w:pPr>
+              <w:pStyle w:val="Normal10"/>
+              <w:contextualSpacing w:val="0"/>
+              <w:rPr>
+                <w:rFonts w:ascii="Franklin Gothic Book" w:hAnsi="Franklin Gothic Book"/>
+                <w:b/>
+                <w:color w:val="3D301A"/>
+                <w:sz w:val="20"/>
+              </w:rPr>
+            </w:pPr>
+          </w:p>
+        </w:tc>
+        <w:tc>
+          <w:tcPr>
+            <w:tcW w:w="6192" w:type="dxa"/>
+            <w:tcMar>
+              <w:left w:w="108" w:type="dxa"/>
+              <w:right w:w="108" w:type="dxa"/>
+            </w:tcMar>
+          </w:tcPr>
+          <w:p>
+            <w:pPr>
+              <w:rPr>
+                <w:sz w:val="20"/>
+                <w:szCs w:val="20"/>
+              </w:rPr>
+            </w:pPr>
+          </w:p>
+        </w:tc>
+        <w:tc>
+          <w:tcPr>
+            <w:tcW w:w="6192" w:type="dxa"/>
+            <w:shd w:val="clear" w:color="auto" w:fill="auto"/>
+            <w:tcMar>
+              <w:left w:w="108" w:type="dxa"/>
+              <w:right w:w="108" w:type="dxa"/>
+            </w:tcMar>
+          </w:tcPr>
+          <w:p>
+            <w:pPr>
+              <w:rPr>
+                <w:sz w:val="20"/>
+                <w:szCs w:val="20"/>
+              </w:rPr>
+            </w:pPr>
+          </w:p>
+        </w:tc>
+        <w:tc>
+          <w:tcPr>
+            <w:tcW w:w="1152" w:type="dxa"/>
+          </w:tcPr>
+          <w:p>
+            <w:pPr>
+              <w:rPr>
+                <w:sz w:val="20"/>
+                <w:szCs w:val="20"/>
+              </w:rPr>
+            </w:pPr>
+          </w:p>
+        </w:tc>
+      </w:tr>
     </w:tbl>
     <w:p>
       <w:r>
@@ -27986,6 +27203,133 @@
           </w:p>
         </w:tc>
       </w:tr>
+      <w:tr>
+        <w:trPr>
+          <w:jc w:val="center"/>
+        </w:trPr>
+        <w:tc>
+          <w:tcPr>
+            <w:tcW w:w="656" w:type="dxa"/>
+          </w:tcPr>
+          <w:p>
+            <w:pPr>
+              <w:pStyle w:val="Normal10"/>
+              <w:contextualSpacing w:val="0"/>
+              <w:rPr>
+                <w:rFonts w:ascii="Franklin Gothic Book" w:hAnsi="Franklin Gothic Book"/>
+                <w:b/>
+                <w:color w:val="3D301A"/>
+                <w:sz w:val="20"/>
+              </w:rPr>
+            </w:pPr>
+            <w:r>
+              <w:rPr>
+                <w:rFonts w:ascii="Franklin Gothic Book" w:hAnsi="Franklin Gothic Book"/>
+                <w:b/>
+                <w:color w:val="3D301A"/>
+                <w:sz w:val="20"/>
+              </w:rPr>
+              <w:t>171</w:t>
+            </w:r>
+          </w:p>
+        </w:tc>
+        <w:tc>
+          <w:tcPr>
+            <w:tcW w:w="6192" w:type="dxa"/>
+            <w:tcMar>
+              <w:left w:w="108" w:type="dxa"/>
+              <w:right w:w="108" w:type="dxa"/>
+            </w:tcMar>
+          </w:tcPr>
+          <w:p>
+            <w:pPr>
+              <w:rPr>
+                <w:sz w:val="20"/>
+                <w:szCs w:val="20"/>
+              </w:rPr>
+            </w:pPr>
+            <w:r>
+              <w:rPr>
+                <w:sz w:val="20"/>
+                <w:szCs w:val="20"/>
+              </w:rPr>
+              <w:t xml:space="preserve">Has an alignment study been performed on the Smarter Balanced Assessment?  </w:t>
+            </w:r>
+          </w:p>
+        </w:tc>
+        <w:tc>
+          <w:tcPr>
+            <w:tcW w:w="6192" w:type="dxa"/>
+            <w:shd w:val="clear" w:color="auto" w:fill="auto"/>
+            <w:tcMar>
+              <w:left w:w="108" w:type="dxa"/>
+              <w:right w:w="108" w:type="dxa"/>
+            </w:tcMar>
+          </w:tcPr>
+          <w:p>
+            <w:pPr>
+              <w:rPr>
+                <w:sz w:val="20"/>
+                <w:szCs w:val="20"/>
+              </w:rPr>
+            </w:pPr>
+            <w:r>
+              <w:rPr>
+                <w:sz w:val="20"/>
+                <w:szCs w:val="20"/>
+              </w:rPr>
+              <w:t>Yes, a draft alignment study can be found on SmarterApp.org:</w:t>
+            </w:r>
+          </w:p>
+          <w:p>
+            <w:pPr>
+              <w:rPr>
+                <w:sz w:val="20"/>
+                <w:szCs w:val="20"/>
+              </w:rPr>
+            </w:pPr>
+            <w:hyperlink r:id="rId43" w:history="1">
+              <w:r>
+                <w:rPr>
+                  <w:rStyle w:val="Hyperlink"/>
+                  <w:sz w:val="20"/>
+                  <w:szCs w:val="20"/>
+                </w:rPr>
+                <w:t>http://www.smarterapp.org/deployment/AlignmentStudyReport.html</w:t>
+              </w:r>
+            </w:hyperlink>
+            <w:r>
+              <w:rPr>
+                <w:sz w:val="20"/>
+                <w:szCs w:val="20"/>
+              </w:rPr>
+              <w:t xml:space="preserve"> </w:t>
+            </w:r>
+            <w:bookmarkStart w:id="1" w:name="_GoBack"/>
+            <w:bookmarkEnd w:id="1"/>
+          </w:p>
+        </w:tc>
+        <w:tc>
+          <w:tcPr>
+            <w:tcW w:w="1152" w:type="dxa"/>
+          </w:tcPr>
+          <w:p>
+            <w:pPr>
+              <w:rPr>
+                <w:sz w:val="20"/>
+                <w:szCs w:val="20"/>
+              </w:rPr>
+            </w:pPr>
+            <w:r>
+              <w:rPr>
+                <w:sz w:val="20"/>
+                <w:szCs w:val="20"/>
+              </w:rPr>
+              <w:t>5/14/15</w:t>
+            </w:r>
+          </w:p>
+        </w:tc>
+      </w:tr>
     </w:tbl>
     <w:p>
       <w:pPr>
@@ -27996,8 +27340,8 @@
       </w:pPr>
     </w:p>
     <w:sectPr>
-      <w:headerReference w:type="default" r:id="rId43"/>
-      <w:footerReference w:type="default" r:id="rId44"/>
+      <w:headerReference w:type="default" r:id="rId44"/>
+      <w:footerReference w:type="default" r:id="rId45"/>
       <w:pgSz w:w="15840" w:h="12240" w:orient="landscape" w:code="1"/>
       <w:pgMar w:top="1584" w:right="1440" w:bottom="1080" w:left="1440" w:header="720" w:footer="720" w:gutter="0"/>
       <w:cols w:space="720"/>
@@ -28046,7 +27390,7 @@
       <w:rPr>
         <w:noProof/>
       </w:rPr>
-      <w:t>42</w:t>
+      <w:t>44</w:t>
     </w:r>
     <w:r>
       <w:fldChar w:fldCharType="end"/>
@@ -28102,7 +27446,7 @@
           <v:path o:extrusionok="f" gradientshapeok="t" o:connecttype="rect"/>
           <o:lock v:ext="edit" aspectratio="t"/>
         </v:shapetype>
-        <v:shape id="Picture 1" o:spid="_x0000_s2049" type="#_x0000_t75" alt="SmarterBalanced_logo_HEADER.png" style="position:absolute;left:0;text-align:left;margin-left:-32.85pt;margin-top:-10.9pt;width:141.85pt;height:45.2pt;z-index:-251658752;visibility:visible">
+        <v:shape id="Picture 1" o:spid="_x0000_s2049" type="#_x0000_t75" alt="SmarterBalanced_logo_HEADER.png" style="position:absolute;left:0;text-align:left;margin-left:-32.85pt;margin-top:-10.9pt;width:141.85pt;height:45.2pt;z-index:-1;visibility:visible">
           <v:imagedata r:id="rId1" o:title="SmarterBalanced_logo_HEADER"/>
         </v:shape>
       </w:pict>
@@ -32472,7 +31816,7 @@
 </file>
 
 <file path=customXml/itemProps1.xml><?xml version="1.0" encoding="utf-8"?>
-<ds:datastoreItem xmlns:ds="http://schemas.openxmlformats.org/officeDocument/2006/customXml" ds:itemID="{1C3E2536-5074-43D7-9982-D06D8F9639C2}">
+<ds:datastoreItem xmlns:ds="http://schemas.openxmlformats.org/officeDocument/2006/customXml" ds:itemID="{B83A9F94-98D9-49F9-99CD-0EE7132C2943}">
   <ds:schemaRefs>
     <ds:schemaRef ds:uri="http://schemas.openxmlformats.org/officeDocument/2006/bibliography"/>
   </ds:schemaRefs>

</xml_diff>